<commit_message>
Final del dia - Anexos SIP/Plan de marcado
Queda pendiente corregir el documento en lo que consierne a pruebas, anexos sip y plan de marcado
Solucionar bugs de Anexo SIP
Solucionar bugs de Plan de marcado
</commit_message>
<xml_diff>
--- a/Desarrollo del plan de marcado.docx
+++ b/Desarrollo del plan de marcado.docx
@@ -42,6 +42,7 @@
             <w:tcW w:w="2207" w:type="dxa"/>
           </w:tcPr>
           <w:p>
+            <w:bookmarkStart w:id="1" w:name="_Hlk105510758"/>
             <w:r>
               <w:t xml:space="preserve">ÁREA </w:t>
             </w:r>
@@ -357,7 +358,7 @@
           </w:tcPr>
           <w:p>
             <w:r>
-              <w:t>PRACTICANTE</w:t>
+              <w:t>LUIS</w:t>
             </w:r>
           </w:p>
         </w:tc>
@@ -389,7 +390,10 @@
           </w:tcPr>
           <w:p>
             <w:r>
-              <w:t>203</w:t>
+              <w:t>20</w:t>
+            </w:r>
+            <w:r>
+              <w:t>2</w:t>
             </w:r>
           </w:p>
         </w:tc>
@@ -431,27 +435,30 @@
           </w:tcPr>
           <w:p>
             <w:r>
-              <w:t>204</w:t>
-            </w:r>
-          </w:p>
-        </w:tc>
-        <w:tc>
-          <w:tcPr>
-            <w:tcW w:w="2207" w:type="dxa"/>
-          </w:tcPr>
-          <w:p>
-            <w:r>
-              <w:t>SISTEMAS</w:t>
-            </w:r>
-          </w:p>
-        </w:tc>
-        <w:tc>
-          <w:tcPr>
-            <w:tcW w:w="2207" w:type="dxa"/>
-          </w:tcPr>
-          <w:p>
-            <w:r>
-              <w:t>COLA</w:t>
+              <w:t>20</w:t>
+            </w:r>
+            <w:r>
+              <w:t>3</w:t>
+            </w:r>
+          </w:p>
+        </w:tc>
+        <w:tc>
+          <w:tcPr>
+            <w:tcW w:w="2207" w:type="dxa"/>
+          </w:tcPr>
+          <w:p>
+            <w:r>
+              <w:t>MIGUEL</w:t>
+            </w:r>
+          </w:p>
+        </w:tc>
+        <w:tc>
+          <w:tcPr>
+            <w:tcW w:w="2207" w:type="dxa"/>
+          </w:tcPr>
+          <w:p>
+            <w:r>
+              <w:t>TERMINAL</w:t>
             </w:r>
           </w:p>
         </w:tc>
@@ -473,27 +480,30 @@
           </w:tcPr>
           <w:p>
             <w:r>
-              <w:t>205</w:t>
-            </w:r>
-          </w:p>
-        </w:tc>
-        <w:tc>
-          <w:tcPr>
-            <w:tcW w:w="2207" w:type="dxa"/>
-          </w:tcPr>
-          <w:p>
-            <w:r>
-              <w:t>SISTEMAS</w:t>
-            </w:r>
-          </w:p>
-        </w:tc>
-        <w:tc>
-          <w:tcPr>
-            <w:tcW w:w="2207" w:type="dxa"/>
-          </w:tcPr>
-          <w:p>
-            <w:r>
-              <w:t>ENTRADA DE AGENTE</w:t>
+              <w:t>20</w:t>
+            </w:r>
+            <w:r>
+              <w:t>4</w:t>
+            </w:r>
+          </w:p>
+        </w:tc>
+        <w:tc>
+          <w:tcPr>
+            <w:tcW w:w="2207" w:type="dxa"/>
+          </w:tcPr>
+          <w:p>
+            <w:r>
+              <w:t>EMMANUEL</w:t>
+            </w:r>
+          </w:p>
+        </w:tc>
+        <w:tc>
+          <w:tcPr>
+            <w:tcW w:w="2207" w:type="dxa"/>
+          </w:tcPr>
+          <w:p>
+            <w:r>
+              <w:t>TERMINAL</w:t>
             </w:r>
           </w:p>
         </w:tc>
@@ -515,7 +525,10 @@
           </w:tcPr>
           <w:p>
             <w:r>
-              <w:t>206</w:t>
+              <w:t>20</w:t>
+            </w:r>
+            <w:r>
+              <w:t>5</w:t>
             </w:r>
           </w:p>
         </w:tc>
@@ -535,7 +548,7 @@
           </w:tcPr>
           <w:p>
             <w:r>
-              <w:t>SALIDAD DE AGENTE</w:t>
+              <w:t>COLA</w:t>
             </w:r>
           </w:p>
         </w:tc>
@@ -547,37 +560,40 @@
           </w:tcPr>
           <w:p>
             <w:r>
-              <w:t>CONTABILIDAD</w:t>
-            </w:r>
-          </w:p>
-        </w:tc>
-        <w:tc>
-          <w:tcPr>
-            <w:tcW w:w="2207" w:type="dxa"/>
-          </w:tcPr>
-          <w:p>
-            <w:r>
-              <w:t>300</w:t>
-            </w:r>
-          </w:p>
-        </w:tc>
-        <w:tc>
-          <w:tcPr>
-            <w:tcW w:w="2207" w:type="dxa"/>
-          </w:tcPr>
-          <w:p>
-            <w:r>
-              <w:t>MAC</w:t>
-            </w:r>
-          </w:p>
-        </w:tc>
-        <w:tc>
-          <w:tcPr>
-            <w:tcW w:w="2207" w:type="dxa"/>
-          </w:tcPr>
-          <w:p>
-            <w:r>
-              <w:t>TERMINAL</w:t>
+              <w:t>SISTEMAS</w:t>
+            </w:r>
+          </w:p>
+        </w:tc>
+        <w:tc>
+          <w:tcPr>
+            <w:tcW w:w="2207" w:type="dxa"/>
+          </w:tcPr>
+          <w:p>
+            <w:r>
+              <w:t>20</w:t>
+            </w:r>
+            <w:r>
+              <w:t>6</w:t>
+            </w:r>
+          </w:p>
+        </w:tc>
+        <w:tc>
+          <w:tcPr>
+            <w:tcW w:w="2207" w:type="dxa"/>
+          </w:tcPr>
+          <w:p>
+            <w:r>
+              <w:t>SISTEMAS</w:t>
+            </w:r>
+          </w:p>
+        </w:tc>
+        <w:tc>
+          <w:tcPr>
+            <w:tcW w:w="2207" w:type="dxa"/>
+          </w:tcPr>
+          <w:p>
+            <w:r>
+              <w:t>ENTRADA DE AGENTE</w:t>
             </w:r>
           </w:p>
         </w:tc>
@@ -589,37 +605,40 @@
           </w:tcPr>
           <w:p>
             <w:r>
-              <w:t>ADMINISTRACION</w:t>
-            </w:r>
-          </w:p>
-        </w:tc>
-        <w:tc>
-          <w:tcPr>
-            <w:tcW w:w="2207" w:type="dxa"/>
-          </w:tcPr>
-          <w:p>
-            <w:r>
-              <w:t>400</w:t>
-            </w:r>
-          </w:p>
-        </w:tc>
-        <w:tc>
-          <w:tcPr>
-            <w:tcW w:w="2207" w:type="dxa"/>
-          </w:tcPr>
-          <w:p>
-            <w:r>
-              <w:t>ADMINISTRADOR</w:t>
-            </w:r>
-          </w:p>
-        </w:tc>
-        <w:tc>
-          <w:tcPr>
-            <w:tcW w:w="2207" w:type="dxa"/>
-          </w:tcPr>
-          <w:p>
-            <w:r>
-              <w:t>TERMINAL</w:t>
+              <w:t>SISTEMAS</w:t>
+            </w:r>
+          </w:p>
+        </w:tc>
+        <w:tc>
+          <w:tcPr>
+            <w:tcW w:w="2207" w:type="dxa"/>
+          </w:tcPr>
+          <w:p>
+            <w:r>
+              <w:t>20</w:t>
+            </w:r>
+            <w:r>
+              <w:t>7</w:t>
+            </w:r>
+          </w:p>
+        </w:tc>
+        <w:tc>
+          <w:tcPr>
+            <w:tcW w:w="2207" w:type="dxa"/>
+          </w:tcPr>
+          <w:p>
+            <w:r>
+              <w:t>SISTEMAS</w:t>
+            </w:r>
+          </w:p>
+        </w:tc>
+        <w:tc>
+          <w:tcPr>
+            <w:tcW w:w="2207" w:type="dxa"/>
+          </w:tcPr>
+          <w:p>
+            <w:r>
+              <w:t>SALIDAD DE AGENTE</w:t>
             </w:r>
           </w:p>
         </w:tc>
@@ -631,27 +650,27 @@
           </w:tcPr>
           <w:p>
             <w:r>
-              <w:t>TC</w:t>
-            </w:r>
-          </w:p>
-        </w:tc>
-        <w:tc>
-          <w:tcPr>
-            <w:tcW w:w="2207" w:type="dxa"/>
-          </w:tcPr>
-          <w:p>
-            <w:r>
-              <w:t>500</w:t>
-            </w:r>
-          </w:p>
-        </w:tc>
-        <w:tc>
-          <w:tcPr>
-            <w:tcW w:w="2207" w:type="dxa"/>
-          </w:tcPr>
-          <w:p>
-            <w:r>
-              <w:t>DOC</w:t>
+              <w:t>CONTABILIDAD</w:t>
+            </w:r>
+          </w:p>
+        </w:tc>
+        <w:tc>
+          <w:tcPr>
+            <w:tcW w:w="2207" w:type="dxa"/>
+          </w:tcPr>
+          <w:p>
+            <w:r>
+              <w:t>300</w:t>
+            </w:r>
+          </w:p>
+        </w:tc>
+        <w:tc>
+          <w:tcPr>
+            <w:tcW w:w="2207" w:type="dxa"/>
+          </w:tcPr>
+          <w:p>
+            <w:r>
+              <w:t>MAC</w:t>
             </w:r>
           </w:p>
         </w:tc>
@@ -673,27 +692,27 @@
           </w:tcPr>
           <w:p>
             <w:r>
-              <w:t>RM</w:t>
-            </w:r>
-          </w:p>
-        </w:tc>
-        <w:tc>
-          <w:tcPr>
-            <w:tcW w:w="2207" w:type="dxa"/>
-          </w:tcPr>
-          <w:p>
-            <w:r>
-              <w:t>600</w:t>
-            </w:r>
-          </w:p>
-        </w:tc>
-        <w:tc>
-          <w:tcPr>
-            <w:tcW w:w="2207" w:type="dxa"/>
-          </w:tcPr>
-          <w:p>
-            <w:r>
-              <w:t>DOC</w:t>
+              <w:t>ADMINISTRACION</w:t>
+            </w:r>
+          </w:p>
+        </w:tc>
+        <w:tc>
+          <w:tcPr>
+            <w:tcW w:w="2207" w:type="dxa"/>
+          </w:tcPr>
+          <w:p>
+            <w:r>
+              <w:t>400</w:t>
+            </w:r>
+          </w:p>
+        </w:tc>
+        <w:tc>
+          <w:tcPr>
+            <w:tcW w:w="2207" w:type="dxa"/>
+          </w:tcPr>
+          <w:p>
+            <w:r>
+              <w:t>ADMINISTRADOR</w:t>
             </w:r>
           </w:p>
         </w:tc>
@@ -715,17 +734,17 @@
           </w:tcPr>
           <w:p>
             <w:r>
-              <w:t>GENERAL TECNICOS</w:t>
-            </w:r>
-          </w:p>
-        </w:tc>
-        <w:tc>
-          <w:tcPr>
-            <w:tcW w:w="2207" w:type="dxa"/>
-          </w:tcPr>
-          <w:p>
-            <w:r>
-              <w:t>700</w:t>
+              <w:t>TC</w:t>
+            </w:r>
+          </w:p>
+        </w:tc>
+        <w:tc>
+          <w:tcPr>
+            <w:tcW w:w="2207" w:type="dxa"/>
+          </w:tcPr>
+          <w:p>
+            <w:r>
+              <w:t>500</w:t>
             </w:r>
           </w:p>
         </w:tc>
@@ -736,6 +755,9 @@
           <w:p>
             <w:r>
               <w:t>DOC</w:t>
+            </w:r>
+            <w:r>
+              <w:t xml:space="preserve"> TC</w:t>
             </w:r>
           </w:p>
         </w:tc>
@@ -757,27 +779,30 @@
           </w:tcPr>
           <w:p>
             <w:r>
-              <w:t>KINES RECEPCION</w:t>
-            </w:r>
-          </w:p>
-        </w:tc>
-        <w:tc>
-          <w:tcPr>
-            <w:tcW w:w="2207" w:type="dxa"/>
-          </w:tcPr>
-          <w:p>
-            <w:r>
-              <w:t>800</w:t>
-            </w:r>
-          </w:p>
-        </w:tc>
-        <w:tc>
-          <w:tcPr>
-            <w:tcW w:w="2207" w:type="dxa"/>
-          </w:tcPr>
-          <w:p>
-            <w:r>
-              <w:t>RECEPCIONISTA</w:t>
+              <w:t>RM</w:t>
+            </w:r>
+          </w:p>
+        </w:tc>
+        <w:tc>
+          <w:tcPr>
+            <w:tcW w:w="2207" w:type="dxa"/>
+          </w:tcPr>
+          <w:p>
+            <w:r>
+              <w:t>600</w:t>
+            </w:r>
+          </w:p>
+        </w:tc>
+        <w:tc>
+          <w:tcPr>
+            <w:tcW w:w="2207" w:type="dxa"/>
+          </w:tcPr>
+          <w:p>
+            <w:r>
+              <w:t>DOC</w:t>
+            </w:r>
+            <w:r>
+              <w:t xml:space="preserve"> RM</w:t>
             </w:r>
           </w:p>
         </w:tc>
@@ -799,7 +824,136 @@
           </w:tcPr>
           <w:p>
             <w:r>
-              <w:t>KINES DOCTOR</w:t>
+              <w:t>GENERAL TECNICOS</w:t>
+            </w:r>
+          </w:p>
+        </w:tc>
+        <w:tc>
+          <w:tcPr>
+            <w:tcW w:w="2207" w:type="dxa"/>
+          </w:tcPr>
+          <w:p>
+            <w:r>
+              <w:t>700</w:t>
+            </w:r>
+          </w:p>
+        </w:tc>
+        <w:tc>
+          <w:tcPr>
+            <w:tcW w:w="2207" w:type="dxa"/>
+          </w:tcPr>
+          <w:p>
+            <w:r>
+              <w:t>DOC</w:t>
+            </w:r>
+            <w:r>
+              <w:t xml:space="preserve"> 1</w:t>
+            </w:r>
+          </w:p>
+        </w:tc>
+        <w:tc>
+          <w:tcPr>
+            <w:tcW w:w="2207" w:type="dxa"/>
+          </w:tcPr>
+          <w:p>
+            <w:r>
+              <w:t>TERMINAL</w:t>
+            </w:r>
+          </w:p>
+        </w:tc>
+      </w:tr>
+      <w:tr>
+        <w:tc>
+          <w:tcPr>
+            <w:tcW w:w="2207" w:type="dxa"/>
+          </w:tcPr>
+          <w:p>
+            <w:r>
+              <w:t>GENERAL TECNICOS</w:t>
+            </w:r>
+          </w:p>
+        </w:tc>
+        <w:tc>
+          <w:tcPr>
+            <w:tcW w:w="2207" w:type="dxa"/>
+          </w:tcPr>
+          <w:p>
+            <w:r>
+              <w:t>701</w:t>
+            </w:r>
+          </w:p>
+        </w:tc>
+        <w:tc>
+          <w:tcPr>
+            <w:tcW w:w="2207" w:type="dxa"/>
+          </w:tcPr>
+          <w:p>
+            <w:r>
+              <w:t>DOC 2</w:t>
+            </w:r>
+          </w:p>
+        </w:tc>
+        <w:tc>
+          <w:tcPr>
+            <w:tcW w:w="2207" w:type="dxa"/>
+          </w:tcPr>
+          <w:p>
+            <w:r>
+              <w:t>TERMINAL</w:t>
+            </w:r>
+          </w:p>
+        </w:tc>
+      </w:tr>
+      <w:tr>
+        <w:tc>
+          <w:tcPr>
+            <w:tcW w:w="2207" w:type="dxa"/>
+          </w:tcPr>
+          <w:p>
+            <w:r>
+              <w:t xml:space="preserve">KINES </w:t>
+            </w:r>
+          </w:p>
+        </w:tc>
+        <w:tc>
+          <w:tcPr>
+            <w:tcW w:w="2207" w:type="dxa"/>
+          </w:tcPr>
+          <w:p>
+            <w:r>
+              <w:t>800</w:t>
+            </w:r>
+          </w:p>
+        </w:tc>
+        <w:tc>
+          <w:tcPr>
+            <w:tcW w:w="2207" w:type="dxa"/>
+          </w:tcPr>
+          <w:p>
+            <w:r>
+              <w:t>RECEPCIONISTA</w:t>
+            </w:r>
+          </w:p>
+        </w:tc>
+        <w:tc>
+          <w:tcPr>
+            <w:tcW w:w="2207" w:type="dxa"/>
+          </w:tcPr>
+          <w:p>
+            <w:r>
+              <w:t>TERMINAL</w:t>
+            </w:r>
+          </w:p>
+        </w:tc>
+      </w:tr>
+      <w:tr>
+        <w:tc>
+          <w:tcPr>
+            <w:tcW w:w="2207" w:type="dxa"/>
+          </w:tcPr>
+          <w:p>
+            <w:r>
+              <w:t xml:space="preserve">KINES </w:t>
             </w:r>
           </w:p>
         </w:tc>
@@ -820,6 +974,9 @@
           <w:p>
             <w:r>
               <w:t>DOC</w:t>
+            </w:r>
+            <w:r>
+              <w:t xml:space="preserve"> KINES</w:t>
             </w:r>
           </w:p>
         </w:tc>
@@ -845,10 +1002,7 @@
         </w:numPr>
       </w:pPr>
       <w:r>
-        <w:t>RECEPCION</w:t>
-      </w:r>
-      <w:r>
-        <w:t>: 2 terminales</w:t>
+        <w:t>RECEPCION: 2 terminales</w:t>
       </w:r>
     </w:p>
     <w:p>
@@ -860,10 +1014,13 @@
         </w:numPr>
       </w:pPr>
       <w:r>
-        <w:t>SISTEMAS</w:t>
+        <w:t xml:space="preserve">SISTEMAS: </w:t>
       </w:r>
       <w:r>
-        <w:t>: 3 terminales</w:t>
+        <w:t>5</w:t>
+      </w:r>
+      <w:r>
+        <w:t xml:space="preserve"> terminales</w:t>
       </w:r>
     </w:p>
     <w:p>
@@ -875,10 +1032,7 @@
         </w:numPr>
       </w:pPr>
       <w:r>
-        <w:t>CONTABILIDAD</w:t>
-      </w:r>
-      <w:r>
-        <w:t>: 1 terminal</w:t>
+        <w:t>CONTABILIDAD: 1 terminal</w:t>
       </w:r>
     </w:p>
     <w:p>
@@ -890,13 +1044,7 @@
         </w:numPr>
       </w:pPr>
       <w:r>
-        <w:t>ADMINISTRACION</w:t>
-      </w:r>
-      <w:r>
-        <w:t xml:space="preserve">: </w:t>
-      </w:r>
-      <w:r>
-        <w:t>1 terminal</w:t>
+        <w:t>ADMINISTRACION: 1 terminal</w:t>
       </w:r>
     </w:p>
     <w:p>
@@ -932,7 +1080,16 @@
         </w:numPr>
       </w:pPr>
       <w:r>
-        <w:t>GENERAL TECNICOS: 1 terminal</w:t>
+        <w:t xml:space="preserve">GENERAL TECNICOS: </w:t>
+      </w:r>
+      <w:r>
+        <w:t>2</w:t>
+      </w:r>
+      <w:r>
+        <w:t xml:space="preserve"> terminal</w:t>
+      </w:r>
+      <w:r>
+        <w:t>es</w:t>
       </w:r>
     </w:p>
     <w:p>
@@ -944,21 +1101,24 @@
         </w:numPr>
       </w:pPr>
       <w:r>
-        <w:t>KINES RECEPCION: 1 terminal</w:t>
+        <w:t>KINES</w:t>
+      </w:r>
+      <w:r>
+        <w:t>: 2</w:t>
+      </w:r>
+      <w:r>
+        <w:t xml:space="preserve"> terminal</w:t>
+      </w:r>
+      <w:r>
+        <w:t>es</w:t>
       </w:r>
     </w:p>
+    <w:bookmarkEnd w:id="0"/>
+    <w:bookmarkEnd w:id="1"/>
     <w:p>
       <w:pPr>
         <w:pStyle w:val="Prrafodelista"/>
-        <w:numPr>
-          <w:ilvl w:val="0"/>
-          <w:numId w:val="2"/>
-        </w:numPr>
-      </w:pPr>
-      <w:r>
-        <w:t>KINES DOCTOR: 1 terminal</w:t>
-      </w:r>
-      <w:bookmarkEnd w:id="0"/>
+      </w:pPr>
     </w:p>
     <w:sectPr>
       <w:pgSz w:w="12240" w:h="15840"/>

</xml_diff>